<commit_message>
Trimmed down abstract to more reasonable length.
</commit_message>
<xml_diff>
--- a/divOfLabor/divOfLaborAbstract.docx
+++ b/divOfLabor/divOfLaborAbstract.docx
@@ -1,6 +1,6 @@
 
 <file path=word/document.xml><?xml version="1.0" encoding="utf-8"?>
-<w:document xmlns:wpc="http://schemas.microsoft.com/office/word/2010/wordprocessingCanvas" xmlns:mo="http://schemas.microsoft.com/office/mac/office/2008/main" xmlns:mc="http://schemas.openxmlformats.org/markup-compatibility/2006" xmlns:mv="urn:schemas-microsoft-com:mac:vml" xmlns:o="urn:schemas-microsoft-com:office:office" xmlns:r="http://schemas.openxmlformats.org/officeDocument/2006/relationships" xmlns:m="http://schemas.openxmlformats.org/officeDocument/2006/math" xmlns:v="urn:schemas-microsoft-com:vml" xmlns:wp14="http://schemas.microsoft.com/office/word/2010/wordprocessingDrawing" xmlns:wp="http://schemas.openxmlformats.org/drawingml/2006/wordprocessingDrawing" xmlns:w10="urn:schemas-microsoft-com:office:word" xmlns:w="http://schemas.openxmlformats.org/wordprocessingml/2006/main" xmlns:w14="http://schemas.microsoft.com/office/word/2010/wordml" xmlns:w15="http://schemas.microsoft.com/office/word/2012/wordml" xmlns:wpg="http://schemas.microsoft.com/office/word/2010/wordprocessingGroup" xmlns:wpi="http://schemas.microsoft.com/office/word/2010/wordprocessingInk" xmlns:wne="http://schemas.microsoft.com/office/word/2006/wordml" xmlns:wps="http://schemas.microsoft.com/office/word/2010/wordprocessingShape" mc:Ignorable="w14 w15 wp14">
+<w:document xmlns:wpc="http://schemas.microsoft.com/office/word/2010/wordprocessingCanvas" xmlns:cx="http://schemas.microsoft.com/office/drawing/2014/chartex" xmlns:cx1="http://schemas.microsoft.com/office/drawing/2015/9/8/chartex" xmlns:cx2="http://schemas.microsoft.com/office/drawing/2015/10/21/chartex" xmlns:cx3="http://schemas.microsoft.com/office/drawing/2016/5/9/chartex" xmlns:cx4="http://schemas.microsoft.com/office/drawing/2016/5/10/chartex" xmlns:cx5="http://schemas.microsoft.com/office/drawing/2016/5/11/chartex" xmlns:cx6="http://schemas.microsoft.com/office/drawing/2016/5/12/chartex" xmlns:cx7="http://schemas.microsoft.com/office/drawing/2016/5/13/chartex" xmlns:cx8="http://schemas.microsoft.com/office/drawing/2016/5/14/chartex" xmlns:mc="http://schemas.openxmlformats.org/markup-compatibility/2006" xmlns:aink="http://schemas.microsoft.com/office/drawing/2016/ink" xmlns:am3d="http://schemas.microsoft.com/office/drawing/2017/model3d" xmlns:o="urn:schemas-microsoft-com:office:office" xmlns:r="http://schemas.openxmlformats.org/officeDocument/2006/relationships" xmlns:m="http://schemas.openxmlformats.org/officeDocument/2006/math" xmlns:v="urn:schemas-microsoft-com:vml" xmlns:wp14="http://schemas.microsoft.com/office/word/2010/wordprocessingDrawing" xmlns:wp="http://schemas.openxmlformats.org/drawingml/2006/wordprocessingDrawing" xmlns:w10="urn:schemas-microsoft-com:office:word" xmlns:w="http://schemas.openxmlformats.org/wordprocessingml/2006/main" xmlns:w14="http://schemas.microsoft.com/office/word/2010/wordml" xmlns:w15="http://schemas.microsoft.com/office/word/2012/wordml" xmlns:w16cid="http://schemas.microsoft.com/office/word/2016/wordml/cid" xmlns:w16se="http://schemas.microsoft.com/office/word/2015/wordml/symex" xmlns:wpg="http://schemas.microsoft.com/office/word/2010/wordprocessingGroup" xmlns:wpi="http://schemas.microsoft.com/office/word/2010/wordprocessingInk" xmlns:wne="http://schemas.microsoft.com/office/word/2006/wordml" xmlns:wps="http://schemas.microsoft.com/office/word/2010/wordprocessingShape" mc:Ignorable="w14 w15 w16se w16cid wp14">
   <w:body>
     <w:p>
       <w:pPr>
@@ -13,19 +13,27 @@
         <w:rPr>
           <w:rFonts w:eastAsia="Times New Roman"/>
         </w:rPr>
-        <w:t>Agile Development</w:t>
+        <w:t>DevOps</w:t>
       </w:r>
       <w:r>
         <w:rPr>
           <w:rFonts w:eastAsia="Times New Roman"/>
         </w:rPr>
-        <w:t xml:space="preserve"> and the Division of Labor </w:t>
+        <w:t xml:space="preserve"> </w:t>
+      </w:r>
+      <w:bookmarkStart w:id="0" w:name="_GoBack"/>
+      <w:bookmarkEnd w:id="0"/>
+      <w:r>
+        <w:rPr>
+          <w:rFonts w:eastAsia="Times New Roman"/>
+        </w:rPr>
+        <w:t xml:space="preserve">and the Division of Labor </w:t>
       </w:r>
     </w:p>
     <w:p>
       <w:pPr>
         <w:pStyle w:val="NormalWeb"/>
-        <w:ind w:firstLine="720"/>
+        <w:jc w:val="center"/>
       </w:pPr>
       <w:r>
         <w:t>Gene Callahan</w:t>
@@ -34,7 +42,7 @@
     <w:p>
       <w:pPr>
         <w:pStyle w:val="NormalWeb"/>
-        <w:ind w:firstLine="720"/>
+        <w:jc w:val="center"/>
       </w:pPr>
       <w:r>
         <w:t xml:space="preserve">NYU </w:t>
@@ -50,456 +58,220 @@
     </w:p>
     <w:p>
       <w:pPr>
-        <w:pStyle w:val="NormalWeb"/>
+        <w:pStyle w:val="FirstSectionPar"/>
       </w:pPr>
+      <w:r>
+        <w:t xml:space="preserve">The benefits of the division of labor were, of course, recognized at least as far back as Plato and Xenophon. Adam Smith famously expounded upon them in </w:t>
+      </w:r>
+      <w:r>
+        <w:rPr>
+          <w:i/>
+          <w:iCs/>
+        </w:rPr>
+        <w:t>The Wealth of Nations</w:t>
+      </w:r>
+      <w:r>
+        <w:t xml:space="preserve">. In the early 20th century, this method of increasing productivity was pushed to its limits. Tasks were broken down to the extent that workers with minimal skills could be assigned simple, highly repetitive </w:t>
+      </w:r>
+      <w:r>
+        <w:t>actions</w:t>
+      </w:r>
+      <w:r>
+        <w:t xml:space="preserve">, and perform them with almost no knowledge of what anyone else on the assembly line was up to. </w:t>
+      </w:r>
     </w:p>
     <w:p>
-      <w:pPr>
-        <w:pStyle w:val="NormalWeb"/>
-      </w:pPr>
-      <w:r>
-        <w:t xml:space="preserve">The benefits of the division of labor were, of course, recognized at least as far back as Plato and Xenophon. Adam Smith famously expounded upon them in </w:t>
-      </w:r>
-      <w:r>
-        <w:rPr>
-          <w:i/>
-          <w:iCs/>
-        </w:rPr>
-        <w:t>The We</w:t>
-      </w:r>
-      <w:r>
-        <w:rPr>
-          <w:i/>
-          <w:iCs/>
-        </w:rPr>
-        <w:t>alth of Nations</w:t>
-      </w:r>
-      <w:r>
-        <w:t xml:space="preserve">. In the early 20th century, this method of increasing productivity was pushed to its limits. Tasks were broken down to the extent that workers with minimal skills could be assigned simple, highly repetitive </w:t>
-      </w:r>
-      <w:r>
-        <w:t>actions</w:t>
-      </w:r>
-      <w:r>
-        <w:t>, and perform them with almo</w:t>
-      </w:r>
-      <w:r>
-        <w:t xml:space="preserve">st no knowledge of what anyone else on the assembly line was up to. </w:t>
+      <w:r>
+        <w:t>Although this led to higher productivity of standardized products, the disadvantages of extending the division of labor to this extent were not overlooked. Karl Marx noted that the extensive division of labor alienated the worker from the product he was producing: someone who spends all day tightening a particular lug nut may be little able to associate what they d</w:t>
+      </w:r>
+      <w:r>
+        <w:t>o with "making a car." But even</w:t>
+      </w:r>
+      <w:r>
+        <w:t xml:space="preserve"> Adam Smith, typically understood as a great proponent of the division of labor, commented</w:t>
+      </w:r>
+      <w:r>
+        <w:t xml:space="preserve"> that years at a simple, assembly-line task could make a person “</w:t>
+      </w:r>
+      <w:r>
+        <w:rPr>
+          <w:rFonts w:eastAsia="Times New Roman"/>
+        </w:rPr>
+        <w:t>as stupid and ignorant as it is possible to become for a human creature to become.</w:t>
+      </w:r>
+      <w:r>
+        <w:t>”</w:t>
       </w:r>
     </w:p>
     <w:p>
-      <w:pPr>
-        <w:pStyle w:val="NormalWeb"/>
-      </w:pPr>
-      <w:r>
-        <w:t>Although this led to higher productivity of standardized products, the disadvantages of extending the division of labor to this extent were not overlooked. Karl Marx noted that the extens</w:t>
-      </w:r>
-      <w:r>
-        <w:t xml:space="preserve">ive division of labor alienated the worker from the product he was producing: someone who spends all day tightening a </w:t>
-      </w:r>
-      <w:proofErr w:type="gramStart"/>
-      <w:r>
-        <w:t>particular lug</w:t>
-      </w:r>
-      <w:proofErr w:type="gramEnd"/>
-      <w:r>
-        <w:t xml:space="preserve"> nut may be little able to associate what they d</w:t>
-      </w:r>
-      <w:r>
-        <w:t>o with "making a car." But even</w:t>
-      </w:r>
-      <w:r>
-        <w:t xml:space="preserve"> Adam Smith, typically understood as a great</w:t>
-      </w:r>
-      <w:r>
-        <w:t xml:space="preserve"> proponent of the division of labor, commented: </w:t>
-      </w:r>
-      <w:bookmarkStart w:id="0" w:name="_GoBack"/>
-      <w:bookmarkEnd w:id="0"/>
+      <w:r>
+        <w:t xml:space="preserve">Smith is pointing out a </w:t>
+      </w:r>
+      <w:r>
+        <w:rPr>
+          <w:i/>
+          <w:iCs/>
+        </w:rPr>
+        <w:t>general</w:t>
+      </w:r>
+      <w:r>
+        <w:t xml:space="preserve"> problem with the extensive division of labor, but there is a much more </w:t>
+      </w:r>
+      <w:r>
+        <w:rPr>
+          <w:i/>
+          <w:iCs/>
+        </w:rPr>
+        <w:t>particular</w:t>
+      </w:r>
+      <w:r>
+        <w:t xml:space="preserve"> problem, which only came to prominence in the recent days of increasing automation and increasing demand for innovative and customized products: the sort of mindless, production-line division of tasks common in mid-20th-century factories created a workforce downright </w:t>
+      </w:r>
+      <w:r>
+        <w:rPr>
+          <w:i/>
+          <w:iCs/>
+        </w:rPr>
+        <w:t>dis</w:t>
+      </w:r>
+      <w:r>
+        <w:rPr>
+          <w:i/>
+          <w:iCs/>
+        </w:rPr>
+        <w:t>couraged</w:t>
+      </w:r>
+      <w:r>
+        <w:t xml:space="preserve"> </w:t>
+      </w:r>
+      <w:r>
+        <w:t>from</w:t>
+      </w:r>
+      <w:r>
+        <w:t xml:space="preserve"> think</w:t>
+      </w:r>
+      <w:r>
+        <w:t>ing</w:t>
+      </w:r>
+      <w:r>
+        <w:t xml:space="preserve"> about how their work fit into the </w:t>
+      </w:r>
+      <w:r>
+        <w:t xml:space="preserve">production process as a whole, </w:t>
+      </w:r>
+      <w:r>
+        <w:t xml:space="preserve">or how innovations in other parts they did not directly make might affect their own task. Such a holistic view was only supposed to be required of the engineers who designed new products or who designed the factory processes that would produce those new products. As in a socialist economy, all knowledge about the product and the production process would be concentrated at the top of a pyramid of work, and those below the peak were to just mindlessly follow the orders of those knowledge commissars. </w:t>
+      </w:r>
     </w:p>
     <w:p>
-      <w:pPr>
-        <w:divId w:val="2081827920"/>
-        <w:rPr>
-          <w:rFonts w:eastAsia="Times New Roman"/>
-        </w:rPr>
-      </w:pPr>
-      <w:r>
-        <w:rPr>
-          <w:rFonts w:eastAsia="Times New Roman"/>
-        </w:rPr>
-        <w:t xml:space="preserve">In the progress of the division of </w:t>
-      </w:r>
-      <w:proofErr w:type="spellStart"/>
-      <w:r>
-        <w:rPr>
-          <w:rFonts w:eastAsia="Times New Roman"/>
-        </w:rPr>
-        <w:t>labour</w:t>
-      </w:r>
-      <w:proofErr w:type="spellEnd"/>
-      <w:r>
-        <w:rPr>
-          <w:rFonts w:eastAsia="Times New Roman"/>
-        </w:rPr>
-        <w:t xml:space="preserve">, the employment of the far greater part of those who live by </w:t>
-      </w:r>
-      <w:proofErr w:type="spellStart"/>
-      <w:r>
-        <w:rPr>
-          <w:rFonts w:eastAsia="Times New Roman"/>
-        </w:rPr>
-        <w:t>labour</w:t>
-      </w:r>
-      <w:proofErr w:type="spellEnd"/>
-      <w:r>
-        <w:rPr>
-          <w:rFonts w:eastAsia="Times New Roman"/>
-        </w:rPr>
-        <w:t>, that is, of the great body of people, comes to be confined to a few very simple operations, freq</w:t>
-      </w:r>
-      <w:r>
-        <w:rPr>
-          <w:rFonts w:eastAsia="Times New Roman"/>
-        </w:rPr>
-        <w:t>uently to one or two. But the understandings of the greater part of men are necessarily formed by their ordinary employments. The man whose whole life is spent in performing a few simple operations, of which the effects are perhaps always the same, or very</w:t>
-      </w:r>
-      <w:r>
-        <w:rPr>
-          <w:rFonts w:eastAsia="Times New Roman"/>
-        </w:rPr>
-        <w:t xml:space="preserve"> nearly the same, has no occasion to exert his understanding or to exercise his invention in finding out expedients for removing difficulties which never occur. He naturally loses, therefore, the habit of such exertion, and generally becomes as stupid and </w:t>
-      </w:r>
-      <w:r>
-        <w:rPr>
-          <w:rFonts w:eastAsia="Times New Roman"/>
-        </w:rPr>
-        <w:t>ignorant as it is possible to become for a human creature to become. The torpor of his mind renders him not only incapable of relishing or bearing a part in any rational conversation, but of conceiving any generous, noble, or tender sentiment, and conseque</w:t>
-      </w:r>
-      <w:r>
-        <w:rPr>
-          <w:rFonts w:eastAsia="Times New Roman"/>
-        </w:rPr>
-        <w:t xml:space="preserve">ntly of forming any just judgment concerning many even of the ordinary duties of private life. Of the great and extensive interests of his country he is altogether incapable of judging... </w:t>
+      <w:r>
+        <w:lastRenderedPageBreak/>
+        <w:t>A problem with this approach is that as products become more complicated and the pace of innovation increases, no single mind, or even a small group of minds, is capable of grasping all of the interconnections between the different parts of a complex product, and thus, cannot foresee how an innovation supposedly concerning only one part will actually have ripple effects on many other apparently separate production tasks. This fact was</w:t>
+      </w:r>
+      <w:r>
+        <w:t xml:space="preserve"> realized quite early at Toyota.</w:t>
+      </w:r>
+      <w:r>
+        <w:t xml:space="preserve"> </w:t>
       </w:r>
     </w:p>
     <w:p>
-      <w:pPr>
-        <w:pStyle w:val="NormalWeb"/>
-      </w:pPr>
-      <w:r>
-        <w:t xml:space="preserve">Smith is pointing out a </w:t>
-      </w:r>
-      <w:r>
-        <w:rPr>
-          <w:i/>
-          <w:iCs/>
-        </w:rPr>
-        <w:t>general</w:t>
-      </w:r>
-      <w:r>
-        <w:t xml:space="preserve"> problem with the extensive division</w:t>
-      </w:r>
-      <w:r>
-        <w:t xml:space="preserve"> of labor, but there is a much more </w:t>
-      </w:r>
-      <w:r>
-        <w:rPr>
-          <w:i/>
-          <w:iCs/>
-        </w:rPr>
-        <w:t>particular</w:t>
-      </w:r>
-      <w:r>
-        <w:t xml:space="preserve"> problem, which only came to prominence in the recent days of increasing automation and increasing demand for innovative and customized products: the sort of mindless, production-line division of tasks common i</w:t>
-      </w:r>
-      <w:r>
-        <w:t xml:space="preserve">n mid-20th-century factories created a workforce downright </w:t>
-      </w:r>
-      <w:r>
-        <w:rPr>
-          <w:i/>
-          <w:iCs/>
-        </w:rPr>
-        <w:t>dis</w:t>
-      </w:r>
-      <w:r>
-        <w:rPr>
-          <w:i/>
-          <w:iCs/>
-        </w:rPr>
-        <w:t>couraged</w:t>
-      </w:r>
-      <w:r>
-        <w:t xml:space="preserve"> </w:t>
-      </w:r>
-      <w:r>
-        <w:t>from</w:t>
-      </w:r>
-      <w:r>
-        <w:t xml:space="preserve"> think</w:t>
-      </w:r>
-      <w:r>
-        <w:t>ing</w:t>
-      </w:r>
-      <w:r>
-        <w:t xml:space="preserve"> about how their work fit into the </w:t>
-      </w:r>
-      <w:r>
-        <w:t xml:space="preserve">production process as a whole, </w:t>
-      </w:r>
-      <w:r>
-        <w:t>or how innovations in other parts they did not directly make might affect their own task. Such a holist</w:t>
-      </w:r>
-      <w:r>
-        <w:t xml:space="preserve">ic view was only supposed to be required of the engineers who designed new </w:t>
-      </w:r>
-      <w:r>
-        <w:lastRenderedPageBreak/>
-        <w:t xml:space="preserve">products or who designed the factory processes that would produce those new products. As in a socialist economy, all knowledge about the product and the production process would be </w:t>
-      </w:r>
-      <w:r>
-        <w:t xml:space="preserve">concentrated at the top of a pyramid of work, and those below the peak were to just mindlessly follow the orders of those knowledge commissars. </w:t>
+      <w:r>
+        <w:t xml:space="preserve">As important as these ideas were in factory production, their importance is even greater in the world of software development, where production is </w:t>
+      </w:r>
+      <w:r>
+        <w:rPr>
+          <w:i/>
+          <w:iCs/>
+        </w:rPr>
+        <w:t>always</w:t>
+      </w:r>
+      <w:r>
+        <w:t xml:space="preserve"> production of a novel product: otherwise, one would simply buy or rent an existing software product, which is almost always a lower cost v</w:t>
+      </w:r>
+      <w:r>
+        <w:t>enture than "rolling your own."</w:t>
       </w:r>
     </w:p>
     <w:p>
-      <w:pPr>
-        <w:pStyle w:val="NormalWeb"/>
-      </w:pPr>
-      <w:r>
-        <w:t xml:space="preserve">A problem with this approach is that as products become more complicated and the pace of innovation increases, </w:t>
-      </w:r>
-      <w:r>
-        <w:t xml:space="preserve">no single mind, or even a small group of minds, is capable of grasping </w:t>
-      </w:r>
-      <w:proofErr w:type="gramStart"/>
-      <w:r>
-        <w:t>all of</w:t>
-      </w:r>
-      <w:proofErr w:type="gramEnd"/>
-      <w:r>
-        <w:t xml:space="preserve"> the interconnections between the different parts of a complex product, and thus, cannot foresee how an innovation supposedly concerning only one part will actually have ripple ef</w:t>
-      </w:r>
-      <w:r>
-        <w:t xml:space="preserve">fects on many other apparently separate production tasks. This fact was realized quite early at Toyota, and led to the invention of the </w:t>
-      </w:r>
-      <w:hyperlink r:id="rId4" w:history="1">
-        <w:r>
-          <w:rPr>
-            <w:rStyle w:val="Hyperlink"/>
-          </w:rPr>
-          <w:t>Toyota Production System</w:t>
-        </w:r>
-      </w:hyperlink>
-      <w:r>
-        <w:t xml:space="preserve">, the forerunner of Lean </w:t>
-      </w:r>
-      <w:r>
-        <w:t xml:space="preserve">Software Development. </w:t>
+      <w:r>
+        <w:t>In such an environment, it is simply not possible to assign the "workers" (programmers) a simple, repetitive task, and expect them to achieve decent results without at least some understanding of the overall product design, as well as an understanding of how their particular "part" integrates with the other parts of the product as a whole. In such a situation, worker obedience no longer "works." A manager cannot tell a software engineer working on a product of even moderate complexity to just follow the manager's orders: the programmer can bring production to a halt simply by asking, "OK, what lin</w:t>
+      </w:r>
+      <w:r>
+        <w:t>e of code should I write next?"</w:t>
       </w:r>
     </w:p>
     <w:p>
-      <w:pPr>
-        <w:jc w:val="center"/>
-        <w:rPr>
-          <w:rFonts w:eastAsia="Times New Roman"/>
-        </w:rPr>
-      </w:pPr>
-      <w:r>
-        <w:rPr>
-          <w:rFonts w:eastAsia="Times New Roman"/>
-          <w:noProof/>
-          <w:color w:val="0000FF"/>
-        </w:rPr>
-        <w:drawing>
-          <wp:inline distT="0" distB="0" distL="0" distR="0" wp14:anchorId="34B9805A" wp14:editId="4B7DC680">
-            <wp:extent cx="4060825" cy="3569335"/>
-            <wp:effectExtent l="0" t="0" r="0" b="12065"/>
-            <wp:docPr id="2" name="Picture 2" descr="https://upload.wikimedia.org/wikipedia/commons/thumb/3/39/Lean_manufactory_house.png/450px-Lean_manufactory_house.png">
-              <a:hlinkClick xmlns:a="http://schemas.openxmlformats.org/drawingml/2006/main" r:id="rId5"/>
-            </wp:docPr>
-            <wp:cNvGraphicFramePr>
-              <a:graphicFrameLocks xmlns:a="http://schemas.openxmlformats.org/drawingml/2006/main" noChangeAspect="1"/>
-            </wp:cNvGraphicFramePr>
-            <a:graphic xmlns:a="http://schemas.openxmlformats.org/drawingml/2006/main">
-              <a:graphicData uri="http://schemas.openxmlformats.org/drawingml/2006/picture">
-                <pic:pic xmlns:pic="http://schemas.openxmlformats.org/drawingml/2006/picture">
-                  <pic:nvPicPr>
-                    <pic:cNvPr id="0" name="Picture 2" descr="https://upload.wikimedia.org/wikipedia/commons/thumb/3/39/Lean_manufactory_house.png/450px-Lean_manufactory_house.png">
-                      <a:hlinkClick r:id="rId5"/>
-                    </pic:cNvPr>
-                    <pic:cNvPicPr>
-                      <a:picLocks noChangeAspect="1" noChangeArrowheads="1"/>
-                    </pic:cNvPicPr>
-                  </pic:nvPicPr>
-                  <pic:blipFill>
-                    <a:blip r:link="rId6">
-                      <a:extLst>
-                        <a:ext uri="{28A0092B-C50C-407E-A947-70E740481C1C}">
-                          <a14:useLocalDpi xmlns:a14="http://schemas.microsoft.com/office/drawing/2010/main" val="0"/>
-                        </a:ext>
-                      </a:extLst>
-                    </a:blip>
-                    <a:srcRect/>
-                    <a:stretch>
-                      <a:fillRect/>
-                    </a:stretch>
-                  </pic:blipFill>
-                  <pic:spPr bwMode="auto">
-                    <a:xfrm>
-                      <a:off x="0" y="0"/>
-                      <a:ext cx="4060825" cy="3569335"/>
-                    </a:xfrm>
-                    <a:prstGeom prst="rect">
-                      <a:avLst/>
-                    </a:prstGeom>
-                    <a:noFill/>
-                    <a:ln>
-                      <a:noFill/>
-                    </a:ln>
-                  </pic:spPr>
-                </pic:pic>
-              </a:graphicData>
-            </a:graphic>
-          </wp:inline>
-        </w:drawing>
+      <w:r>
+        <w:t xml:space="preserve">But further: no knowledge worker producing an even moderately complex product can do his work properly without his understanding of his part in the production process evolving in continuous interaction with the evolving understanding of all of the other knowledge workers involved in the product: one such worker gaining a better understanding of the nature of her component simply </w:t>
+      </w:r>
+      <w:r>
+        <w:rPr>
+          <w:i/>
+          <w:iCs/>
+        </w:rPr>
+        <w:t>must</w:t>
+      </w:r>
+      <w:r>
+        <w:t xml:space="preserve"> convey that understanding to all other workers upon whom the changes in her component have an impact, and that set of workers typically encompasses </w:t>
+      </w:r>
+      <w:r>
+        <w:rPr>
+          <w:i/>
+          <w:iCs/>
+        </w:rPr>
+        <w:t>everyone</w:t>
+      </w:r>
+      <w:r>
+        <w:t xml:space="preserve"> working on the product. </w:t>
       </w:r>
     </w:p>
     <w:p>
-      <w:pPr>
-        <w:pStyle w:val="NormalWeb"/>
-      </w:pPr>
-      <w:r>
-        <w:t xml:space="preserve">As important as these ideas were in factory production, their importance is even greater in the world of software development, where production is </w:t>
-      </w:r>
-      <w:r>
-        <w:rPr>
-          <w:i/>
-          <w:iCs/>
-        </w:rPr>
-        <w:t>always</w:t>
-      </w:r>
-      <w:r>
-        <w:t xml:space="preserve"> production of a novel product: otherwise, one would simply buy or rent an e</w:t>
-      </w:r>
-      <w:r>
-        <w:t xml:space="preserve">xisting software product, which is almost always a lower cost venture than "rolling your own." </w:t>
-      </w:r>
-    </w:p>
-    <w:p>
-      <w:pPr>
-        <w:pStyle w:val="NormalWeb"/>
-      </w:pPr>
-      <w:r>
-        <w:t>In such an environment, it is simply not possible to assign the "workers" (programmers) a simple, repetitive task, and expect them to achieve decent results wit</w:t>
-      </w:r>
-      <w:r>
-        <w:t xml:space="preserve">hout at least some understanding of the overall product design, as well as an understanding of how their </w:t>
+      <w:r>
+        <w:t>The various aspects of Agile / Lean / DevOps</w:t>
+      </w:r>
+      <w:r>
+        <w:t xml:space="preserve"> production follow from the nature of knowledge workers cooperating to create innovative products. Programmers cannot do their jobs in isolation: thus, </w:t>
+      </w:r>
+      <w:r>
+        <w:rPr>
+          <w:i/>
+          <w:iCs/>
+        </w:rPr>
+        <w:t>continuous integration</w:t>
+      </w:r>
+      <w:r>
+        <w:t xml:space="preserve">. Testers cannot test successfully unless they are part of the production process from day one: thus, </w:t>
+      </w:r>
+      <w:r>
+        <w:rPr>
+          <w:i/>
+          <w:iCs/>
+        </w:rPr>
+        <w:t>continuous testing</w:t>
+      </w:r>
+      <w:r>
+        <w:t xml:space="preserve">. Operations cannot successfully deploy constantly evolving products unless deployment itself becomes a software product: thus, </w:t>
+      </w:r>
+      <w:r>
+        <w:rPr>
+          <w:i/>
+          <w:iCs/>
+        </w:rPr>
+        <w:t>software as infrastructure</w:t>
+      </w:r>
+      <w:r>
+        <w:t>. The "business" stakeholders in the product cannot ensure the product is really meeting business needs unless they are continually engaged i</w:t>
+      </w:r>
+      <w:r>
+        <w:t xml:space="preserve">n the development process: </w:t>
       </w:r>
       <w:proofErr w:type="gramStart"/>
       <w:r>
-        <w:t>particular "part"</w:t>
+        <w:t>thus</w:t>
       </w:r>
       <w:proofErr w:type="gramEnd"/>
       <w:r>
-        <w:t xml:space="preserve"> integrates with the other parts of the product as a whole. In such a situation, worker obedience no longer "works." A manager cannot </w:t>
-      </w:r>
-      <w:r>
-        <w:t xml:space="preserve">tell a software engineer working on a product of even moderate complexity to just follow the manager's orders: the programmer can bring production to a halt simply by asking, "OK, what line of code should I write next?" </w:t>
-      </w:r>
-    </w:p>
-    <w:p>
-      <w:pPr>
-        <w:pStyle w:val="NormalWeb"/>
-      </w:pPr>
-      <w:r>
-        <w:t>But further: no knowledge worker pr</w:t>
-      </w:r>
-      <w:r>
-        <w:t>oducing an even moderately complex product can do his work properly without his understanding of his part in the production process evolving in continuous interaction with the evolving understanding of all of the other knowledge workers involved in the pro</w:t>
-      </w:r>
-      <w:r>
-        <w:t xml:space="preserve">duct: one such worker gaining a better understanding of the nature of her component simply </w:t>
-      </w:r>
-      <w:r>
-        <w:rPr>
-          <w:i/>
-          <w:iCs/>
-        </w:rPr>
-        <w:t>must</w:t>
-      </w:r>
-      <w:r>
-        <w:t xml:space="preserve"> convey that understanding to all other workers upon whom the changes in her component have an impact, and that set of workers typically encompasses </w:t>
-      </w:r>
-      <w:r>
-        <w:rPr>
-          <w:i/>
-          <w:iCs/>
-        </w:rPr>
-        <w:t>everyone</w:t>
-      </w:r>
-      <w:r>
-        <w:t xml:space="preserve"> wor</w:t>
-      </w:r>
-      <w:r>
-        <w:t xml:space="preserve">king on the product. </w:t>
-      </w:r>
-    </w:p>
-    <w:p>
-      <w:pPr>
-        <w:pStyle w:val="NormalWeb"/>
-      </w:pPr>
-      <w:r>
-        <w:t>The various aspects of Agile / Lean / DevOps</w:t>
-      </w:r>
-      <w:r>
-        <w:t xml:space="preserve"> production follow from the nature of knowledge workers cooperating to create innovative products. Programmers cannot do their jobs in isolation: thus, </w:t>
-      </w:r>
-      <w:r>
-        <w:rPr>
-          <w:i/>
-          <w:iCs/>
-        </w:rPr>
-        <w:t>continuous integration</w:t>
-      </w:r>
-      <w:r>
-        <w:t>. Testers cannot test success</w:t>
-      </w:r>
-      <w:r>
-        <w:t xml:space="preserve">fully unless they are part of the production process from day one: thus, </w:t>
-      </w:r>
-      <w:r>
-        <w:rPr>
-          <w:i/>
-          <w:iCs/>
-        </w:rPr>
-        <w:t>continuous testing</w:t>
-      </w:r>
-      <w:r>
-        <w:t xml:space="preserve">. Operations cannot successfully deploy constantly evolving products unless deployment itself becomes a software product: thus, </w:t>
-      </w:r>
-      <w:r>
-        <w:rPr>
-          <w:i/>
-          <w:iCs/>
-        </w:rPr>
-        <w:t>software as infrastructure</w:t>
-      </w:r>
-      <w:r>
-        <w:t>. The "busi</w:t>
-      </w:r>
-      <w:r>
-        <w:t>ness" stakeholders in the product cannot ensure the product is really meeting business needs unless they are continually engaged i</w:t>
-      </w:r>
-      <w:r>
-        <w:t xml:space="preserve">n the development process: </w:t>
-      </w:r>
-      <w:proofErr w:type="gramStart"/>
-      <w:r>
-        <w:t>thus</w:t>
-      </w:r>
-      <w:proofErr w:type="gramEnd"/>
-      <w:r>
         <w:t xml:space="preserve"> </w:t>
       </w:r>
       <w:r>
@@ -510,10 +282,11 @@
         <w:t>continual interaction</w:t>
       </w:r>
       <w:r>
-        <w:t xml:space="preserve"> between the engineers and the "business</w:t>
-      </w:r>
-      <w:r>
-        <w:t xml:space="preserve"> people." How new versions of a piece of software impact the end users cannot be determined without continual feedback from those users: thus, </w:t>
+        <w:t xml:space="preserve"> between the engineers and the "business people." How new versions </w:t>
+      </w:r>
+      <w:r>
+        <w:lastRenderedPageBreak/>
+        <w:t xml:space="preserve">of a piece of software impact the end users cannot be determined without continual feedback from those users: thus, </w:t>
       </w:r>
       <w:r>
         <w:rPr>
@@ -557,7 +330,7 @@
 </file>
 
 <file path=word/styles.xml><?xml version="1.0" encoding="utf-8"?>
-<w:styles xmlns:mc="http://schemas.openxmlformats.org/markup-compatibility/2006" xmlns:r="http://schemas.openxmlformats.org/officeDocument/2006/relationships" xmlns:w="http://schemas.openxmlformats.org/wordprocessingml/2006/main" xmlns:w14="http://schemas.microsoft.com/office/word/2010/wordml" xmlns:w15="http://schemas.microsoft.com/office/word/2012/wordml" mc:Ignorable="w14 w15">
+<w:styles xmlns:mc="http://schemas.openxmlformats.org/markup-compatibility/2006" xmlns:r="http://schemas.openxmlformats.org/officeDocument/2006/relationships" xmlns:w="http://schemas.openxmlformats.org/wordprocessingml/2006/main" xmlns:w14="http://schemas.microsoft.com/office/word/2010/wordml" xmlns:w15="http://schemas.microsoft.com/office/word/2012/wordml" xmlns:w16cid="http://schemas.microsoft.com/office/word/2016/wordml/cid" xmlns:w16se="http://schemas.microsoft.com/office/word/2015/wordml/symex" mc:Ignorable="w14 w15 w16se w16cid">
   <w:docDefaults>
     <w:rPrDefault>
       <w:rPr>
@@ -567,7 +340,7 @@
     </w:rPrDefault>
     <w:pPrDefault/>
   </w:docDefaults>
-  <w:latentStyles w:defLockedState="0" w:defUIPriority="99" w:defSemiHidden="0" w:defUnhideWhenUsed="0" w:defQFormat="0" w:count="382">
+  <w:latentStyles w:defLockedState="0" w:defUIPriority="99" w:defSemiHidden="0" w:defUnhideWhenUsed="0" w:defQFormat="0" w:count="375">
     <w:lsdException w:name="Normal" w:uiPriority="0" w:qFormat="1"/>
     <w:lsdException w:name="heading 1" w:uiPriority="9" w:qFormat="1"/>
     <w:lsdException w:name="heading 2" w:semiHidden="1" w:uiPriority="9" w:unhideWhenUsed="1" w:qFormat="1"/>
@@ -724,15 +497,6 @@
     <w:lsdException w:name="Balloon Text" w:semiHidden="1" w:unhideWhenUsed="1"/>
     <w:lsdException w:name="Table Grid" w:uiPriority="39"/>
     <w:lsdException w:name="Table Theme" w:semiHidden="1" w:unhideWhenUsed="1"/>
-    <w:lsdException w:name="Note Level 1" w:semiHidden="1" w:unhideWhenUsed="1"/>
-    <w:lsdException w:name="Note Level 2" w:semiHidden="1" w:unhideWhenUsed="1"/>
-    <w:lsdException w:name="Note Level 3" w:semiHidden="1" w:unhideWhenUsed="1"/>
-    <w:lsdException w:name="Note Level 4" w:semiHidden="1" w:unhideWhenUsed="1"/>
-    <w:lsdException w:name="Note Level 5" w:semiHidden="1" w:unhideWhenUsed="1"/>
-    <w:lsdException w:name="Note Level 6" w:semiHidden="1" w:unhideWhenUsed="1"/>
-    <w:lsdException w:name="Note Level 7" w:semiHidden="1" w:unhideWhenUsed="1"/>
-    <w:lsdException w:name="Note Level 8" w:semiHidden="1" w:unhideWhenUsed="1"/>
-    <w:lsdException w:name="Note Level 9" w:semiHidden="1" w:unhideWhenUsed="1"/>
     <w:lsdException w:name="Placeholder Text" w:semiHidden="1"/>
     <w:lsdException w:name="No Spacing" w:uiPriority="1" w:qFormat="1"/>
     <w:lsdException w:name="Light Shading" w:uiPriority="60"/>
@@ -954,6 +718,11 @@
   <w:style w:type="paragraph" w:default="1" w:styleId="Normal">
     <w:name w:val="Normal"/>
     <w:qFormat/>
+    <w:rsid w:val="001B099C"/>
+    <w:pPr>
+      <w:spacing w:line="360" w:lineRule="auto"/>
+      <w:ind w:firstLine="720"/>
+    </w:pPr>
     <w:rPr>
       <w:rFonts w:eastAsiaTheme="minorEastAsia"/>
       <w:sz w:val="24"/>
@@ -966,8 +735,10 @@
     <w:link w:val="Heading1Char"/>
     <w:uiPriority w:val="9"/>
     <w:qFormat/>
+    <w:rsid w:val="001B099C"/>
     <w:pPr>
       <w:spacing w:before="100" w:beforeAutospacing="1" w:after="100" w:afterAutospacing="1"/>
+      <w:jc w:val="center"/>
       <w:outlineLvl w:val="0"/>
     </w:pPr>
     <w:rPr>
@@ -1032,22 +803,55 @@
     <w:basedOn w:val="DefaultParagraphFont"/>
     <w:link w:val="Heading1"/>
     <w:uiPriority w:val="9"/>
+    <w:rsid w:val="001B099C"/>
     <w:rPr>
-      <w:rFonts w:asciiTheme="majorHAnsi" w:eastAsiaTheme="majorEastAsia" w:hAnsiTheme="majorHAnsi" w:cstheme="majorBidi"/>
-      <w:color w:val="2F5496" w:themeColor="accent1" w:themeShade="BF"/>
-      <w:sz w:val="32"/>
-      <w:szCs w:val="32"/>
+      <w:rFonts w:eastAsiaTheme="minorEastAsia"/>
+      <w:b/>
+      <w:bCs/>
+      <w:kern w:val="36"/>
+      <w:sz w:val="48"/>
+      <w:szCs w:val="48"/>
     </w:rPr>
   </w:style>
   <w:style w:type="paragraph" w:styleId="NormalWeb">
     <w:name w:val="Normal (Web)"/>
     <w:basedOn w:val="Normal"/>
     <w:uiPriority w:val="99"/>
-    <w:semiHidden/>
     <w:unhideWhenUsed/>
     <w:pPr>
       <w:spacing w:before="100" w:beforeAutospacing="1" w:after="100" w:afterAutospacing="1"/>
     </w:pPr>
+  </w:style>
+  <w:style w:type="paragraph" w:customStyle="1" w:styleId="FirstSectionPar">
+    <w:name w:val="FirstSectionPar"/>
+    <w:basedOn w:val="Normal"/>
+    <w:qFormat/>
+    <w:rsid w:val="001B099C"/>
+    <w:pPr>
+      <w:tabs>
+        <w:tab w:val="left" w:pos="560"/>
+        <w:tab w:val="left" w:pos="1120"/>
+        <w:tab w:val="left" w:pos="1680"/>
+        <w:tab w:val="left" w:pos="2240"/>
+        <w:tab w:val="left" w:pos="2800"/>
+        <w:tab w:val="left" w:pos="3360"/>
+        <w:tab w:val="left" w:pos="3920"/>
+        <w:tab w:val="left" w:pos="4480"/>
+        <w:tab w:val="left" w:pos="5040"/>
+        <w:tab w:val="left" w:pos="5600"/>
+        <w:tab w:val="left" w:pos="6160"/>
+        <w:tab w:val="left" w:pos="6720"/>
+      </w:tabs>
+      <w:autoSpaceDE w:val="0"/>
+      <w:autoSpaceDN w:val="0"/>
+      <w:adjustRightInd w:val="0"/>
+      <w:spacing w:after="120"/>
+      <w:ind w:firstLine="0"/>
+    </w:pPr>
+    <w:rPr>
+      <w:rFonts w:eastAsia="Times New Roman" w:cs="Courier"/>
+      <w:lang w:eastAsia="ja-JP" w:bidi="en-US"/>
+    </w:rPr>
   </w:style>
 </w:styles>
 </file>

</xml_diff>

<commit_message>
Added a shorter abstract.
</commit_message>
<xml_diff>
--- a/divOfLabor/divOfLaborAbstract.docx
+++ b/divOfLabor/divOfLaborAbstract.docx
@@ -1,6 +1,6 @@
 
 <file path=word/document.xml><?xml version="1.0" encoding="utf-8"?>
-<w:document xmlns:wpc="http://schemas.microsoft.com/office/word/2010/wordprocessingCanvas" xmlns:cx="http://schemas.microsoft.com/office/drawing/2014/chartex" xmlns:cx1="http://schemas.microsoft.com/office/drawing/2015/9/8/chartex" xmlns:cx2="http://schemas.microsoft.com/office/drawing/2015/10/21/chartex" xmlns:cx3="http://schemas.microsoft.com/office/drawing/2016/5/9/chartex" xmlns:cx4="http://schemas.microsoft.com/office/drawing/2016/5/10/chartex" xmlns:cx5="http://schemas.microsoft.com/office/drawing/2016/5/11/chartex" xmlns:cx6="http://schemas.microsoft.com/office/drawing/2016/5/12/chartex" xmlns:cx7="http://schemas.microsoft.com/office/drawing/2016/5/13/chartex" xmlns:cx8="http://schemas.microsoft.com/office/drawing/2016/5/14/chartex" xmlns:mc="http://schemas.openxmlformats.org/markup-compatibility/2006" xmlns:aink="http://schemas.microsoft.com/office/drawing/2016/ink" xmlns:am3d="http://schemas.microsoft.com/office/drawing/2017/model3d" xmlns:o="urn:schemas-microsoft-com:office:office" xmlns:r="http://schemas.openxmlformats.org/officeDocument/2006/relationships" xmlns:m="http://schemas.openxmlformats.org/officeDocument/2006/math" xmlns:v="urn:schemas-microsoft-com:vml" xmlns:wp14="http://schemas.microsoft.com/office/word/2010/wordprocessingDrawing" xmlns:wp="http://schemas.openxmlformats.org/drawingml/2006/wordprocessingDrawing" xmlns:w10="urn:schemas-microsoft-com:office:word" xmlns:w="http://schemas.openxmlformats.org/wordprocessingml/2006/main" xmlns:w14="http://schemas.microsoft.com/office/word/2010/wordml" xmlns:w15="http://schemas.microsoft.com/office/word/2012/wordml" xmlns:w16cid="http://schemas.microsoft.com/office/word/2016/wordml/cid" xmlns:w16se="http://schemas.microsoft.com/office/word/2015/wordml/symex" xmlns:wpg="http://schemas.microsoft.com/office/word/2010/wordprocessingGroup" xmlns:wpi="http://schemas.microsoft.com/office/word/2010/wordprocessingInk" xmlns:wne="http://schemas.microsoft.com/office/word/2006/wordml" xmlns:wps="http://schemas.microsoft.com/office/word/2010/wordprocessingShape" mc:Ignorable="w14 w15 w16se w16cid wp14">
+<w:document xmlns:wpc="http://schemas.microsoft.com/office/word/2010/wordprocessingCanvas" xmlns:mo="http://schemas.microsoft.com/office/mac/office/2008/main" xmlns:mc="http://schemas.openxmlformats.org/markup-compatibility/2006" xmlns:mv="urn:schemas-microsoft-com:mac:vml" xmlns:o="urn:schemas-microsoft-com:office:office" xmlns:r="http://schemas.openxmlformats.org/officeDocument/2006/relationships" xmlns:m="http://schemas.openxmlformats.org/officeDocument/2006/math" xmlns:v="urn:schemas-microsoft-com:vml" xmlns:wp14="http://schemas.microsoft.com/office/word/2010/wordprocessingDrawing" xmlns:wp="http://schemas.openxmlformats.org/drawingml/2006/wordprocessingDrawing" xmlns:w10="urn:schemas-microsoft-com:office:word" xmlns:w="http://schemas.openxmlformats.org/wordprocessingml/2006/main" xmlns:w14="http://schemas.microsoft.com/office/word/2010/wordml" xmlns:w15="http://schemas.microsoft.com/office/word/2012/wordml" xmlns:wpg="http://schemas.microsoft.com/office/word/2010/wordprocessingGroup" xmlns:wpi="http://schemas.microsoft.com/office/word/2010/wordprocessingInk" xmlns:wne="http://schemas.microsoft.com/office/word/2006/wordml" xmlns:wps="http://schemas.microsoft.com/office/word/2010/wordprocessingShape" mc:Ignorable="w14 w15 wp14">
   <w:body>
     <w:p>
       <w:pPr>
@@ -21,8 +21,6 @@
         </w:rPr>
         <w:t xml:space="preserve"> </w:t>
       </w:r>
-      <w:bookmarkStart w:id="0" w:name="_GoBack"/>
-      <w:bookmarkEnd w:id="0"/>
       <w:r>
         <w:rPr>
           <w:rFonts w:eastAsia="Times New Roman"/>
@@ -45,21 +43,56 @@
         <w:jc w:val="center"/>
       </w:pPr>
       <w:r>
-        <w:t xml:space="preserve">NYU </w:t>
-      </w:r>
-      <w:proofErr w:type="spellStart"/>
-      <w:r>
-        <w:t>Tandon</w:t>
-      </w:r>
-      <w:proofErr w:type="spellEnd"/>
-      <w:r>
-        <w:t xml:space="preserve"> School of Engineering</w:t>
+        <w:t>NYU Tandon School of Engineering</w:t>
       </w:r>
     </w:p>
     <w:p>
       <w:pPr>
         <w:pStyle w:val="FirstSectionPar"/>
       </w:pPr>
+    </w:p>
+    <w:p>
+      <w:pPr>
+        <w:pStyle w:val="FirstSectionPar"/>
+      </w:pPr>
+      <w:r>
+        <w:t>The increased productivity brought about by the division of labor is a key insight of economics. This division reached in an extreme in the assembly lines of the 20</w:t>
+      </w:r>
+      <w:r>
+        <w:rPr>
+          <w:vertAlign w:val="superscript"/>
+        </w:rPr>
+        <w:t>th</w:t>
+      </w:r>
+      <w:r>
+        <w:t xml:space="preserve"> century, places where humans were asked not to think but to serve as capital goods, as flexible parts of a machine. The DevOps call to “break down silos” represents a reversal of that trend towards ever greater specialization. What is causing that reversal, and why is it happening now?</w:t>
+      </w:r>
+      <w:bookmarkStart w:id="0" w:name="_GoBack"/>
+      <w:bookmarkEnd w:id="0"/>
+    </w:p>
+    <w:p>
+      <w:pPr>
+        <w:pStyle w:val="FirstSectionPar"/>
+      </w:pPr>
+    </w:p>
+    <w:p>
+      <w:pPr>
+        <w:pStyle w:val="FirstSectionPar"/>
+        <w:jc w:val="center"/>
+      </w:pPr>
+      <w:r>
+        <w:t>****************</w:t>
+      </w:r>
+    </w:p>
+    <w:p>
+      <w:pPr>
+        <w:pStyle w:val="FirstSectionPar"/>
+      </w:pPr>
+    </w:p>
+    <w:p>
+      <w:pPr>
+        <w:pStyle w:val="FirstSectionPar"/>
+      </w:pPr>
       <w:r>
         <w:t xml:space="preserve">The benefits of the division of labor were, of course, recognized at least as far back as Plato and Xenophon. Adam Smith famously expounded upon them in </w:t>
       </w:r>
@@ -105,6 +138,7 @@
     </w:p>
     <w:p>
       <w:r>
+        <w:lastRenderedPageBreak/>
         <w:t xml:space="preserve">Smith is pointing out a </w:t>
       </w:r>
       <w:r>
@@ -165,115 +199,113 @@
     </w:p>
     <w:p>
       <w:r>
+        <w:t>A problem with this approach is that as products become more complicated and the pace of innovation increases, no single mind, or even a small group of minds, is capable of grasping all of the interconnections between the different parts of a complex product, and thus, cannot foresee how an innovation supposedly concerning only one part will actually have ripple effects on many other apparently separate production tasks. This fact was</w:t>
+      </w:r>
+      <w:r>
+        <w:t xml:space="preserve"> realized quite early at Toyota.</w:t>
+      </w:r>
+      <w:r>
+        <w:t xml:space="preserve"> </w:t>
+      </w:r>
+    </w:p>
+    <w:p>
+      <w:r>
+        <w:t xml:space="preserve">As important as these ideas were in factory production, their importance is even greater in the world of software development, where production is </w:t>
+      </w:r>
+      <w:r>
+        <w:rPr>
+          <w:i/>
+          <w:iCs/>
+        </w:rPr>
+        <w:t>always</w:t>
+      </w:r>
+      <w:r>
+        <w:t xml:space="preserve"> production of a novel product: otherwise, one would simply buy or rent an existing software product, which is almost always a lower cost v</w:t>
+      </w:r>
+      <w:r>
+        <w:t>enture than "rolling your own."</w:t>
+      </w:r>
+    </w:p>
+    <w:p>
+      <w:r>
+        <w:t>In such an environment, it is simply not possible to assign the "workers" (programmers) a simple, repetitive task, and expect them to achieve decent results without at least some understanding of the overall product design, as well as an understanding of how their particular "part" integrates with the other parts of the product as a whole. In such a situation, worker obedience no longer "works." A manager cannot tell a software engineer working on a product of even moderate complexity to just follow the manager's orders: the programmer can bring production to a halt simply by asking, "OK, what lin</w:t>
+      </w:r>
+      <w:r>
+        <w:t>e of code should I write next?"</w:t>
+      </w:r>
+    </w:p>
+    <w:p>
+      <w:r>
+        <w:t xml:space="preserve">But further: no knowledge worker producing an even moderately complex product can do his work properly without his understanding of his part in the production process evolving in continuous interaction with the evolving understanding of all of the other knowledge workers involved in the product: one such worker gaining a better understanding of the nature of her </w:t>
+      </w:r>
+      <w:r>
         <w:lastRenderedPageBreak/>
-        <w:t>A problem with this approach is that as products become more complicated and the pace of innovation increases, no single mind, or even a small group of minds, is capable of grasping all of the interconnections between the different parts of a complex product, and thus, cannot foresee how an innovation supposedly concerning only one part will actually have ripple effects on many other apparently separate production tasks. This fact was</w:t>
-      </w:r>
-      <w:r>
-        <w:t xml:space="preserve"> realized quite early at Toyota.</w:t>
+        <w:t xml:space="preserve">component simply </w:t>
+      </w:r>
+      <w:r>
+        <w:rPr>
+          <w:i/>
+          <w:iCs/>
+        </w:rPr>
+        <w:t>must</w:t>
+      </w:r>
+      <w:r>
+        <w:t xml:space="preserve"> convey that understanding to all other workers upon whom the changes in her component have an impact, and that set of workers typically encompasses </w:t>
+      </w:r>
+      <w:r>
+        <w:rPr>
+          <w:i/>
+          <w:iCs/>
+        </w:rPr>
+        <w:t>everyone</w:t>
+      </w:r>
+      <w:r>
+        <w:t xml:space="preserve"> working on the product. </w:t>
+      </w:r>
+    </w:p>
+    <w:p>
+      <w:r>
+        <w:t>The various aspects of Agile / Lean / DevOps</w:t>
+      </w:r>
+      <w:r>
+        <w:t xml:space="preserve"> production follow from the nature of knowledge workers cooperating to create innovative products. Programmers cannot do their jobs in isolation: thus, </w:t>
+      </w:r>
+      <w:r>
+        <w:rPr>
+          <w:i/>
+          <w:iCs/>
+        </w:rPr>
+        <w:t>continuous integration</w:t>
+      </w:r>
+      <w:r>
+        <w:t xml:space="preserve">. Testers cannot test successfully unless they are part of the production process from day one: thus, </w:t>
+      </w:r>
+      <w:r>
+        <w:rPr>
+          <w:i/>
+          <w:iCs/>
+        </w:rPr>
+        <w:t>continuous testing</w:t>
+      </w:r>
+      <w:r>
+        <w:t xml:space="preserve">. Operations cannot successfully deploy constantly evolving products unless deployment itself becomes a software product: thus, </w:t>
+      </w:r>
+      <w:r>
+        <w:rPr>
+          <w:i/>
+          <w:iCs/>
+        </w:rPr>
+        <w:t>software as infrastructure</w:t>
+      </w:r>
+      <w:r>
+        <w:t>. The "business" stakeholders in the product cannot ensure the product is really meeting business needs unless they are continually engaged i</w:t>
+      </w:r>
+      <w:r>
+        <w:t>n the development process: thus</w:t>
       </w:r>
       <w:r>
         <w:t xml:space="preserve"> </w:t>
       </w:r>
-    </w:p>
-    <w:p>
-      <w:r>
-        <w:t xml:space="preserve">As important as these ideas were in factory production, their importance is even greater in the world of software development, where production is </w:t>
-      </w:r>
-      <w:r>
-        <w:rPr>
-          <w:i/>
-          <w:iCs/>
-        </w:rPr>
-        <w:t>always</w:t>
-      </w:r>
-      <w:r>
-        <w:t xml:space="preserve"> production of a novel product: otherwise, one would simply buy or rent an existing software product, which is almost always a lower cost v</w:t>
-      </w:r>
-      <w:r>
-        <w:t>enture than "rolling your own."</w:t>
-      </w:r>
-    </w:p>
-    <w:p>
-      <w:r>
-        <w:t>In such an environment, it is simply not possible to assign the "workers" (programmers) a simple, repetitive task, and expect them to achieve decent results without at least some understanding of the overall product design, as well as an understanding of how their particular "part" integrates with the other parts of the product as a whole. In such a situation, worker obedience no longer "works." A manager cannot tell a software engineer working on a product of even moderate complexity to just follow the manager's orders: the programmer can bring production to a halt simply by asking, "OK, what lin</w:t>
-      </w:r>
-      <w:r>
-        <w:t>e of code should I write next?"</w:t>
-      </w:r>
-    </w:p>
-    <w:p>
-      <w:r>
-        <w:t xml:space="preserve">But further: no knowledge worker producing an even moderately complex product can do his work properly without his understanding of his part in the production process evolving in continuous interaction with the evolving understanding of all of the other knowledge workers involved in the product: one such worker gaining a better understanding of the nature of her component simply </w:t>
-      </w:r>
-      <w:r>
-        <w:rPr>
-          <w:i/>
-          <w:iCs/>
-        </w:rPr>
-        <w:t>must</w:t>
-      </w:r>
-      <w:r>
-        <w:t xml:space="preserve"> convey that understanding to all other workers upon whom the changes in her component have an impact, and that set of workers typically encompasses </w:t>
-      </w:r>
-      <w:r>
-        <w:rPr>
-          <w:i/>
-          <w:iCs/>
-        </w:rPr>
-        <w:t>everyone</w:t>
-      </w:r>
-      <w:r>
-        <w:t xml:space="preserve"> working on the product. </w:t>
-      </w:r>
-    </w:p>
-    <w:p>
-      <w:r>
-        <w:t>The various aspects of Agile / Lean / DevOps</w:t>
-      </w:r>
-      <w:r>
-        <w:t xml:space="preserve"> production follow from the nature of knowledge workers cooperating to create innovative products. Programmers cannot do their jobs in isolation: thus, </w:t>
-      </w:r>
-      <w:r>
-        <w:rPr>
-          <w:i/>
-          <w:iCs/>
-        </w:rPr>
-        <w:t>continuous integration</w:t>
-      </w:r>
-      <w:r>
-        <w:t xml:space="preserve">. Testers cannot test successfully unless they are part of the production process from day one: thus, </w:t>
-      </w:r>
-      <w:r>
-        <w:rPr>
-          <w:i/>
-          <w:iCs/>
-        </w:rPr>
-        <w:t>continuous testing</w:t>
-      </w:r>
-      <w:r>
-        <w:t xml:space="preserve">. Operations cannot successfully deploy constantly evolving products unless deployment itself becomes a software product: thus, </w:t>
-      </w:r>
-      <w:r>
-        <w:rPr>
-          <w:i/>
-          <w:iCs/>
-        </w:rPr>
-        <w:t>software as infrastructure</w:t>
-      </w:r>
-      <w:r>
-        <w:t>. The "business" stakeholders in the product cannot ensure the product is really meeting business needs unless they are continually engaged i</w:t>
-      </w:r>
-      <w:r>
-        <w:t xml:space="preserve">n the development process: </w:t>
-      </w:r>
-      <w:proofErr w:type="gramStart"/>
-      <w:r>
-        <w:t>thus</w:t>
-      </w:r>
-      <w:proofErr w:type="gramEnd"/>
-      <w:r>
-        <w:t xml:space="preserve"> </w:t>
-      </w:r>
       <w:r>
         <w:rPr>
           <w:i/>
@@ -282,11 +314,7 @@
         <w:t>continual interaction</w:t>
       </w:r>
       <w:r>
-        <w:t xml:space="preserve"> between the engineers and the "business people." How new versions </w:t>
-      </w:r>
-      <w:r>
-        <w:lastRenderedPageBreak/>
-        <w:t xml:space="preserve">of a piece of software impact the end users cannot be determined without continual feedback from those users: thus, </w:t>
+        <w:t xml:space="preserve"> between the engineers and the "business people." How new versions of a piece of software impact the end users cannot be determined without continual feedback from those users: thus, </w:t>
       </w:r>
       <w:r>
         <w:rPr>
@@ -330,7 +358,7 @@
 </file>
 
 <file path=word/styles.xml><?xml version="1.0" encoding="utf-8"?>
-<w:styles xmlns:mc="http://schemas.openxmlformats.org/markup-compatibility/2006" xmlns:r="http://schemas.openxmlformats.org/officeDocument/2006/relationships" xmlns:w="http://schemas.openxmlformats.org/wordprocessingml/2006/main" xmlns:w14="http://schemas.microsoft.com/office/word/2010/wordml" xmlns:w15="http://schemas.microsoft.com/office/word/2012/wordml" xmlns:w16cid="http://schemas.microsoft.com/office/word/2016/wordml/cid" xmlns:w16se="http://schemas.microsoft.com/office/word/2015/wordml/symex" mc:Ignorable="w14 w15 w16se w16cid">
+<w:styles xmlns:mc="http://schemas.openxmlformats.org/markup-compatibility/2006" xmlns:r="http://schemas.openxmlformats.org/officeDocument/2006/relationships" xmlns:w="http://schemas.openxmlformats.org/wordprocessingml/2006/main" xmlns:w14="http://schemas.microsoft.com/office/word/2010/wordml" xmlns:w15="http://schemas.microsoft.com/office/word/2012/wordml" mc:Ignorable="w14 w15">
   <w:docDefaults>
     <w:rPrDefault>
       <w:rPr>
@@ -340,7 +368,7 @@
     </w:rPrDefault>
     <w:pPrDefault/>
   </w:docDefaults>
-  <w:latentStyles w:defLockedState="0" w:defUIPriority="99" w:defSemiHidden="0" w:defUnhideWhenUsed="0" w:defQFormat="0" w:count="375">
+  <w:latentStyles w:defLockedState="0" w:defUIPriority="99" w:defSemiHidden="0" w:defUnhideWhenUsed="0" w:defQFormat="0" w:count="382">
     <w:lsdException w:name="Normal" w:uiPriority="0" w:qFormat="1"/>
     <w:lsdException w:name="heading 1" w:uiPriority="9" w:qFormat="1"/>
     <w:lsdException w:name="heading 2" w:semiHidden="1" w:uiPriority="9" w:unhideWhenUsed="1" w:qFormat="1"/>

</xml_diff>